<commit_message>
Lisäsin linkit ja käyttäjätunnukset
</commit_message>
<xml_diff>
--- a/harj.tyo/Harjoitustyo.docx
+++ b/harj.tyo/Harjoitustyo.docx
@@ -2,6 +2,44 @@
 <file path=word/document.xml><?xml version="1.0" encoding="utf-8"?>
 <w:document xmlns:wpc="http://schemas.microsoft.com/office/word/2010/wordprocessingCanvas" xmlns:cx="http://schemas.microsoft.com/office/drawing/2014/chartex" xmlns:cx1="http://schemas.microsoft.com/office/drawing/2015/9/8/chartex" xmlns:cx2="http://schemas.microsoft.com/office/drawing/2015/10/21/chartex" xmlns:cx3="http://schemas.microsoft.com/office/drawing/2016/5/9/chartex" xmlns:cx4="http://schemas.microsoft.com/office/drawing/2016/5/10/chartex" xmlns:cx5="http://schemas.microsoft.com/office/drawing/2016/5/11/chartex" xmlns:cx6="http://schemas.microsoft.com/office/drawing/2016/5/12/chartex" xmlns:cx7="http://schemas.microsoft.com/office/drawing/2016/5/13/chartex" xmlns:cx8="http://schemas.microsoft.com/office/drawing/2016/5/14/chartex" xmlns:mc="http://schemas.openxmlformats.org/markup-compatibility/2006" xmlns:aink="http://schemas.microsoft.com/office/drawing/2016/ink" xmlns:am3d="http://schemas.microsoft.com/office/drawing/2017/model3d" xmlns:o="urn:schemas-microsoft-com:office:office" xmlns:r="http://schemas.openxmlformats.org/officeDocument/2006/relationships" xmlns:m="http://schemas.openxmlformats.org/officeDocument/2006/math" xmlns:v="urn:schemas-microsoft-com:vml" xmlns:wp14="http://schemas.microsoft.com/office/word/2010/wordprocessingDrawing" xmlns:wp="http://schemas.openxmlformats.org/drawingml/2006/wordprocessingDrawing" xmlns:w10="urn:schemas-microsoft-com:office:word" xmlns:w="http://schemas.openxmlformats.org/wordprocessingml/2006/main" xmlns:w14="http://schemas.microsoft.com/office/word/2010/wordml" xmlns:w15="http://schemas.microsoft.com/office/word/2012/wordml" xmlns:w16cid="http://schemas.microsoft.com/office/word/2016/wordml/cid" xmlns:w16se="http://schemas.microsoft.com/office/word/2015/wordml/symex" xmlns:wpg="http://schemas.microsoft.com/office/word/2010/wordprocessingGroup" xmlns:wpi="http://schemas.microsoft.com/office/word/2010/wordprocessingInk" xmlns:wne="http://schemas.microsoft.com/office/word/2006/wordml" xmlns:wps="http://schemas.microsoft.com/office/word/2010/wordprocessingShape" mc:Ignorable="w14 w15 w16se w16cid wp14">
   <w:body>
+    <w:p>
+      <w:hyperlink r:id="rId4" w:history="1">
+        <w:r>
+          <w:rPr>
+            <w:rStyle w:val="Hyperlink"/>
+          </w:rPr>
+          <w:t>http://jukkajauhiainen.ipt.oamk.fi/~t7laka00/tuote/read.php</w:t>
+        </w:r>
+      </w:hyperlink>
+    </w:p>
+    <w:p>
+      <w:hyperlink r:id="rId5" w:history="1">
+        <w:r>
+          <w:rPr>
+            <w:rStyle w:val="Hyperlink"/>
+          </w:rPr>
+          <w:t>http://jukkajauhiainen.ipt.oamk.fi/~t7laka00/lisaa_tuote.html</w:t>
+        </w:r>
+      </w:hyperlink>
+    </w:p>
+    <w:p>
+      <w:r>
+        <w:t>Ensimmäinen linkki tulostaa tuote taulun Jsonina ja toinen linkki lisää tuotteen html sivun kautta.</w:t>
+      </w:r>
+    </w:p>
+    <w:p>
+      <w:r>
+        <w:t>Käyttäjätunnus on t7laka00</w:t>
+      </w:r>
+    </w:p>
+    <w:p>
+      <w:r>
+        <w:t>Ja salasana on kalakala</w:t>
+      </w:r>
+      <w:bookmarkStart w:id="0" w:name="_GoBack"/>
+      <w:bookmarkEnd w:id="0"/>
+    </w:p>
+    <w:p/>
     <w:p>
       <w:r>
         <w:t xml:space="preserve">Suunnittele ja toteuta MySQL-tietokanta. </w:t>
@@ -67,7 +105,7 @@
                     </pic:cNvPicPr>
                   </pic:nvPicPr>
                   <pic:blipFill>
-                    <a:blip r:embed="rId4">
+                    <a:blip r:embed="rId6">
                       <a:extLst>
                         <a:ext uri="{28A0092B-C50C-407E-A947-70E740481C1C}">
                           <a14:useLocalDpi xmlns:a14="http://schemas.microsoft.com/office/drawing/2010/main" val="0"/>
@@ -116,6 +154,7 @@
         <w:rPr>
           <w:noProof/>
         </w:rPr>
+        <w:lastRenderedPageBreak/>
         <w:drawing>
           <wp:inline distT="0" distB="0" distL="0" distR="0" wp14:anchorId="4E3CB941" wp14:editId="39DBF36E">
             <wp:extent cx="6120130" cy="918845"/>
@@ -134,7 +173,7 @@
                     </pic:cNvPicPr>
                   </pic:nvPicPr>
                   <pic:blipFill>
-                    <a:blip r:embed="rId5">
+                    <a:blip r:embed="rId7">
                       <a:extLst>
                         <a:ext uri="{28A0092B-C50C-407E-A947-70E740481C1C}">
                           <a14:useLocalDpi xmlns:a14="http://schemas.microsoft.com/office/drawing/2010/main" val="0"/>
@@ -189,7 +228,7 @@
                     </pic:cNvPicPr>
                   </pic:nvPicPr>
                   <pic:blipFill>
-                    <a:blip r:embed="rId6">
+                    <a:blip r:embed="rId8">
                       <a:extLst>
                         <a:ext uri="{28A0092B-C50C-407E-A947-70E740481C1C}">
                           <a14:useLocalDpi xmlns:a14="http://schemas.microsoft.com/office/drawing/2010/main" val="0"/>
@@ -223,7 +262,6 @@
     </w:p>
     <w:p>
       <w:r>
-        <w:lastRenderedPageBreak/>
         <w:t>Tietokantaa on pystyttävä käyttämään netin kautta, eli sille on tehtävä käyttöliittymä, jonka kautta tietoja pystyy kysymään kannasta ja lisäämään sinne.</w:t>
       </w:r>
     </w:p>
@@ -288,7 +326,7 @@
                     <pic:cNvPicPr/>
                   </pic:nvPicPr>
                   <pic:blipFill>
-                    <a:blip r:embed="rId7"/>
+                    <a:blip r:embed="rId9"/>
                     <a:stretch>
                       <a:fillRect/>
                     </a:stretch>
@@ -338,11 +376,11 @@
           <w:bCs/>
         </w:rPr>
       </w:pPr>
-      <w:bookmarkStart w:id="0" w:name="_GoBack"/>
       <w:r>
         <w:rPr>
           <w:b/>
           <w:bCs/>
+          <w:noProof/>
         </w:rPr>
         <w:drawing>
           <wp:inline distT="0" distB="0" distL="0" distR="0" wp14:anchorId="3E8F1987" wp14:editId="35161352">
@@ -360,7 +398,7 @@
                     <pic:cNvPicPr/>
                   </pic:nvPicPr>
                   <pic:blipFill>
-                    <a:blip r:embed="rId8"/>
+                    <a:blip r:embed="rId10"/>
                     <a:stretch>
                       <a:fillRect/>
                     </a:stretch>
@@ -380,7 +418,6 @@
           </wp:inline>
         </w:drawing>
       </w:r>
-      <w:bookmarkEnd w:id="0"/>
     </w:p>
     <w:sectPr>
       <w:pgSz w:w="11906" w:h="16838"/>
@@ -818,6 +855,29 @@
     <w:semiHidden/>
     <w:unhideWhenUsed/>
   </w:style>
+  <w:style w:type="character" w:styleId="Hyperlink">
+    <w:name w:val="Hyperlink"/>
+    <w:basedOn w:val="DefaultParagraphFont"/>
+    <w:uiPriority w:val="99"/>
+    <w:unhideWhenUsed/>
+    <w:rsid w:val="008B6A6B"/>
+    <w:rPr>
+      <w:color w:val="0563C1" w:themeColor="hyperlink"/>
+      <w:u w:val="single"/>
+    </w:rPr>
+  </w:style>
+  <w:style w:type="character" w:styleId="UnresolvedMention">
+    <w:name w:val="Unresolved Mention"/>
+    <w:basedOn w:val="DefaultParagraphFont"/>
+    <w:uiPriority w:val="99"/>
+    <w:semiHidden/>
+    <w:unhideWhenUsed/>
+    <w:rsid w:val="008B6A6B"/>
+    <w:rPr>
+      <w:color w:val="605E5C"/>
+      <w:shd w:val="clear" w:color="auto" w:fill="E1DFDD"/>
+    </w:rPr>
+  </w:style>
 </w:styles>
 </file>
 

</xml_diff>